<commit_message>
Corrections on english text
</commit_message>
<xml_diff>
--- a/Englisch/Technical Description.docx
+++ b/Englisch/Technical Description.docx
@@ -226,13 +226,7 @@
         <w:rPr>
           <w:lang w:val="en-US"/>
         </w:rPr>
-        <w:t xml:space="preserve">ly, the </w:t>
-      </w:r>
-      <w:r>
-        <w:rPr>
-          <w:lang w:val="en-US"/>
-        </w:rPr>
-        <w:t xml:space="preserve">required </w:t>
+        <w:t xml:space="preserve">ly, the required </w:t>
       </w:r>
       <w:r>
         <w:rPr>
@@ -615,29 +609,25 @@
           <w:lang w:val="en-US"/>
         </w:rPr>
       </w:pPr>
-      <w:r>
-        <w:rPr>
-          <w:lang w:val="en-US"/>
-        </w:rPr>
-        <w:t>T</w:t>
-      </w:r>
-      <w:r>
-        <w:rPr>
-          <w:lang w:val="en-US"/>
-        </w:rPr>
-        <w:t>he metal spikes and use the sledgehammer to force the metal spikes into the ground. They should form the corner points of your bed. Once in place, the wood posts can be positioned into the spikes. Screw the matching wood planks into the posts and make sure they are parallel to the ground. They should form the walls of the raised bed. Afterwards, lift the huge</w:t>
-      </w:r>
-      <w:r>
-        <w:rPr>
-          <w:lang w:val="en-US"/>
-        </w:rPr>
-        <w:t xml:space="preserve"> </w:t>
-      </w:r>
-      <w:r>
-        <w:rPr>
-          <w:lang w:val="en-US"/>
-        </w:rPr>
-        <w:t>collected</w:t>
+      <w:proofErr w:type="spellStart"/>
+      <w:r>
+        <w:rPr>
+          <w:lang w:val="en-US"/>
+        </w:rPr>
+        <w:t>Usex</w:t>
+      </w:r>
+      <w:proofErr w:type="spellEnd"/>
+      <w:r>
+        <w:rPr>
+          <w:lang w:val="en-US"/>
+        </w:rPr>
+        <w:t xml:space="preserve"> the sledgehammer to force the metal spikes into the ground. They should form the corner points of your bed. Once in place, the wood posts can be positioned into the spikes. Screw the matching wood planks into the posts and make sure they are parallel to the ground. They should form the walls of the raised bed. Afterwards, lift the huge</w:t>
+      </w:r>
+      <w:r>
+        <w:rPr>
+          <w:lang w:val="en-US"/>
+        </w:rPr>
+        <w:t xml:space="preserve"> collected</w:t>
       </w:r>
       <w:r>
         <w:rPr>

</xml_diff>